<commit_message>
Added few more papers and inegrated all the functions to reduce the number of loops and there by throughput time
</commit_message>
<xml_diff>
--- a/Papers and materials/Links to papers referred.docx
+++ b/Papers and materials/Links to papers referred.docx
@@ -203,9 +203,10 @@
     <w:p>
       <w:pPr>
         <w:rPr>
-          <w:rFonts w:ascii="-apple-system-font" w:eastAsia="Times New Roman" w:hAnsi="-apple-system-font" w:cs="Times New Roman"/>
-          <w:sz w:val="18"/>
-          <w:szCs w:val="18"/>
+          <w:rFonts w:ascii="-webkit-standard" w:eastAsia="Times New Roman" w:hAnsi="-webkit-standard" w:cs="Times New Roman"/>
+          <w:color w:val="000000"/>
+          <w:sz w:val="27"/>
+          <w:szCs w:val="27"/>
           <w:lang w:eastAsia="en-GB"/>
         </w:rPr>
       </w:pPr>
@@ -228,6 +229,135 @@
           <w:lang w:eastAsia="en-GB"/>
         </w:rPr>
         <w:t> -&gt; Efficient Compliance Checking Using BPMN-Q and Temporal Logic, page 326</w:t>
+      </w:r>
+    </w:p>
+    <w:p>
+      <w:pPr>
+        <w:rPr>
+          <w:rFonts w:ascii="-webkit-standard" w:eastAsia="Times New Roman" w:hAnsi="-webkit-standard" w:cs="Times New Roman"/>
+          <w:color w:val="000000"/>
+          <w:sz w:val="27"/>
+          <w:szCs w:val="27"/>
+          <w:lang w:eastAsia="en-GB"/>
+        </w:rPr>
+      </w:pPr>
+    </w:p>
+    <w:p>
+      <w:pPr>
+        <w:rPr>
+          <w:rFonts w:ascii="-webkit-standard" w:eastAsia="Times New Roman" w:hAnsi="-webkit-standard" w:cs="Times New Roman"/>
+          <w:color w:val="000000"/>
+          <w:sz w:val="27"/>
+          <w:szCs w:val="27"/>
+          <w:lang w:eastAsia="en-GB"/>
+        </w:rPr>
+      </w:pPr>
+    </w:p>
+    <w:p>
+      <w:pPr>
+        <w:pStyle w:val="Heading1"/>
+        <w:spacing w:before="0" w:beforeAutospacing="0" w:after="240" w:afterAutospacing="0"/>
+        <w:rPr>
+          <w:rFonts w:ascii="Georgia" w:hAnsi="Georgia"/>
+          <w:color w:val="333333"/>
+        </w:rPr>
+      </w:pPr>
+      <w:hyperlink r:id="rId4" w:history="1">
+        <w:r>
+          <w:rPr>
+            <w:rStyle w:val="Hyperlink"/>
+            <w:rFonts w:ascii="-apple-system-font" w:hAnsi="-apple-system-font"/>
+            <w:sz w:val="18"/>
+            <w:szCs w:val="18"/>
+          </w:rPr>
+          <w:t>https://journalofbigdata.springeropen.com/articles/10.1186/s40537-019-0277-1</w:t>
+        </w:r>
+      </w:hyperlink>
+      <w:r>
+        <w:rPr>
+          <w:rFonts w:ascii="-apple-system-font" w:hAnsi="-apple-system-font"/>
+          <w:sz w:val="18"/>
+          <w:szCs w:val="18"/>
+        </w:rPr>
+        <w:t xml:space="preserve"> ---&gt;</w:t>
+      </w:r>
+      <w:r>
+        <w:rPr>
+          <w:rFonts w:ascii="Georgia" w:hAnsi="Georgia"/>
+          <w:color w:val="333333"/>
+        </w:rPr>
+        <w:t xml:space="preserve"> </w:t>
+      </w:r>
+      <w:r>
+        <w:rPr>
+          <w:rFonts w:ascii="Georgia" w:hAnsi="Georgia"/>
+          <w:color w:val="333333"/>
+        </w:rPr>
+        <w:t>Anomaly detection in business processes using process mining and fuzzy association rule learning</w:t>
+      </w:r>
+    </w:p>
+    <w:p>
+      <w:pPr>
+        <w:rPr>
+          <w:rFonts w:ascii="Times New Roman" w:hAnsi="Times New Roman"/>
+        </w:rPr>
+      </w:pPr>
+    </w:p>
+    <w:p>
+      <w:pPr>
+        <w:pStyle w:val="NormalWeb"/>
+      </w:pPr>
+      <w:hyperlink r:id="rId5" w:history="1">
+        <w:r>
+          <w:rPr>
+            <w:rStyle w:val="Hyperlink"/>
+            <w:rFonts w:ascii="-apple-system-font" w:hAnsi="-apple-system-font"/>
+            <w:sz w:val="18"/>
+            <w:szCs w:val="18"/>
+          </w:rPr>
+          <w:t>http://www.padsweb.rwth-aachen.de/wvdaalst/old/publications/p512.pdf</w:t>
+        </w:r>
+        <w:r>
+          <w:rPr>
+            <w:rStyle w:val="Hyperlink"/>
+            <w:rFonts w:ascii="-apple-system-font" w:hAnsi="-apple-system-font"/>
+            <w:sz w:val="18"/>
+            <w:szCs w:val="18"/>
+          </w:rPr>
+          <w:t>---</w:t>
+        </w:r>
+      </w:hyperlink>
+      <w:r>
+        <w:rPr>
+          <w:rFonts w:ascii="-apple-system-font" w:hAnsi="-apple-system-font"/>
+          <w:sz w:val="18"/>
+          <w:szCs w:val="18"/>
+        </w:rPr>
+        <w:t>&gt;</w:t>
+      </w:r>
+      <w:r>
+        <w:rPr>
+          <w:rFonts w:ascii="-apple-system-font" w:hAnsi="-apple-system-font"/>
+          <w:sz w:val="18"/>
+          <w:szCs w:val="18"/>
+        </w:rPr>
+        <w:t xml:space="preserve"> </w:t>
+      </w:r>
+      <w:r>
+        <w:rPr>
+          <w:rFonts w:ascii="CMBX12" w:hAnsi="CMBX12"/>
+          <w:sz w:val="28"/>
+          <w:szCs w:val="28"/>
+        </w:rPr>
+        <w:t>Anomaly Detection using Process Mining</w:t>
+      </w:r>
+      <w:r>
+        <w:rPr>
+          <w:rFonts w:ascii="CMBX12" w:hAnsi="CMBX12"/>
+          <w:sz w:val="28"/>
+          <w:szCs w:val="28"/>
+        </w:rPr>
+        <w:t xml:space="preserve"> _PADS</w:t>
       </w:r>
     </w:p>
     <w:p>
@@ -491,6 +621,7 @@
           <w:szCs w:val="48"/>
           <w:lang w:eastAsia="en-GB"/>
         </w:rPr>
+        <w:lastRenderedPageBreak/>
         <w:t>Estimating the Impact of Incidents on Process Delay</w:t>
       </w:r>
     </w:p>
@@ -975,6 +1106,43 @@
     <w:basedOn w:val="DefaultParagraphFont"/>
     <w:rsid w:val="00514060"/>
   </w:style>
+  <w:style w:type="character" w:styleId="Hyperlink">
+    <w:name w:val="Hyperlink"/>
+    <w:basedOn w:val="DefaultParagraphFont"/>
+    <w:uiPriority w:val="99"/>
+    <w:unhideWhenUsed/>
+    <w:rsid w:val="003C03FA"/>
+    <w:rPr>
+      <w:color w:val="0563C1" w:themeColor="hyperlink"/>
+      <w:u w:val="single"/>
+    </w:rPr>
+  </w:style>
+  <w:style w:type="character" w:styleId="UnresolvedMention">
+    <w:name w:val="Unresolved Mention"/>
+    <w:basedOn w:val="DefaultParagraphFont"/>
+    <w:uiPriority w:val="99"/>
+    <w:semiHidden/>
+    <w:unhideWhenUsed/>
+    <w:rsid w:val="003C03FA"/>
+    <w:rPr>
+      <w:color w:val="605E5C"/>
+      <w:shd w:val="clear" w:color="auto" w:fill="E1DFDD"/>
+    </w:rPr>
+  </w:style>
+  <w:style w:type="paragraph" w:styleId="NormalWeb">
+    <w:name w:val="Normal (Web)"/>
+    <w:basedOn w:val="Normal"/>
+    <w:uiPriority w:val="99"/>
+    <w:unhideWhenUsed/>
+    <w:rsid w:val="004E6407"/>
+    <w:pPr>
+      <w:spacing w:before="100" w:beforeAutospacing="1" w:after="100" w:afterAutospacing="1"/>
+    </w:pPr>
+    <w:rPr>
+      <w:rFonts w:ascii="Times New Roman" w:eastAsia="Times New Roman" w:hAnsi="Times New Roman" w:cs="Times New Roman"/>
+      <w:lang w:eastAsia="en-GB"/>
+    </w:rPr>
+  </w:style>
 </w:styles>
 </file>
 

</xml_diff>